<commit_message>
velocity phase space wander mesh plot setup
</commit_message>
<xml_diff>
--- a/ResultsNotes.docx
+++ b/ResultsNotes.docx
@@ -16,7 +16,7 @@
           <w:noProof/>
         </w:rPr>
         <w:drawing>
-          <wp:anchor distT="0" distB="0" distL="114300" distR="114300" simplePos="0" relativeHeight="251660288" behindDoc="0" locked="0" layoutInCell="1" allowOverlap="1" wp14:anchorId="39821092" wp14:editId="39C7FBDD">
+          <wp:anchor distT="0" distB="0" distL="114300" distR="114300" simplePos="0" relativeHeight="251659264" behindDoc="0" locked="0" layoutInCell="1" allowOverlap="1" wp14:anchorId="39821092" wp14:editId="37A0996E">
             <wp:simplePos x="0" y="0"/>
             <wp:positionH relativeFrom="column">
               <wp:posOffset>3209925</wp:posOffset>
@@ -104,7 +104,7 @@
           <w:noProof/>
         </w:rPr>
         <w:drawing>
-          <wp:anchor distT="0" distB="0" distL="114300" distR="114300" simplePos="0" relativeHeight="251661312" behindDoc="0" locked="0" layoutInCell="1" allowOverlap="1" wp14:anchorId="08D9E0F2" wp14:editId="3A1939FD">
+          <wp:anchor distT="0" distB="0" distL="114300" distR="114300" simplePos="0" relativeHeight="251660288" behindDoc="0" locked="0" layoutInCell="1" allowOverlap="1" wp14:anchorId="08D9E0F2" wp14:editId="272AD00D">
             <wp:simplePos x="0" y="0"/>
             <wp:positionH relativeFrom="column">
               <wp:posOffset>3118485</wp:posOffset>
@@ -202,7 +202,7 @@
           <w:noProof/>
         </w:rPr>
         <w:drawing>
-          <wp:anchor distT="0" distB="0" distL="114300" distR="114300" simplePos="0" relativeHeight="251658240" behindDoc="0" locked="0" layoutInCell="1" allowOverlap="1" wp14:anchorId="70319CB3" wp14:editId="02448520">
+          <wp:anchor distT="0" distB="0" distL="114300" distR="114300" simplePos="0" relativeHeight="251657216" behindDoc="0" locked="0" layoutInCell="1" allowOverlap="1" wp14:anchorId="70319CB3" wp14:editId="307C5A51">
             <wp:simplePos x="0" y="0"/>
             <wp:positionH relativeFrom="column">
               <wp:posOffset>3209925</wp:posOffset>
@@ -279,7 +279,7 @@
         </w:rPr>
         <w:lastRenderedPageBreak/>
         <w:drawing>
-          <wp:anchor distT="0" distB="0" distL="114300" distR="114300" simplePos="0" relativeHeight="251659264" behindDoc="0" locked="0" layoutInCell="1" allowOverlap="1" wp14:anchorId="6853A45F" wp14:editId="73C8B6E1">
+          <wp:anchor distT="0" distB="0" distL="114300" distR="114300" simplePos="0" relativeHeight="251658240" behindDoc="0" locked="0" layoutInCell="1" allowOverlap="1" wp14:anchorId="6853A45F" wp14:editId="2DA195DE">
             <wp:simplePos x="0" y="0"/>
             <wp:positionH relativeFrom="column">
               <wp:posOffset>2981325</wp:posOffset>
@@ -343,6 +343,185 @@
       </w:r>
     </w:p>
     <w:p/>
+    <w:p/>
+    <w:p/>
+    <w:p/>
+    <w:p>
+      <w:pPr>
+        <w:pStyle w:val="Heading1"/>
+      </w:pPr>
+      <w:r>
+        <w:t>Wander in Position/Velocity Space</w:t>
+      </w:r>
+    </w:p>
+    <w:p>
+      <w:r>
+        <w:rPr>
+          <w:noProof/>
+        </w:rPr>
+        <mc:AlternateContent>
+          <mc:Choice Requires="wpg">
+            <w:drawing>
+              <wp:anchor distT="0" distB="0" distL="114300" distR="114300" simplePos="0" relativeHeight="251663360" behindDoc="0" locked="0" layoutInCell="1" allowOverlap="1" wp14:anchorId="24265056" wp14:editId="689B4B35">
+                <wp:simplePos x="0" y="0"/>
+                <wp:positionH relativeFrom="column">
+                  <wp:posOffset>-419100</wp:posOffset>
+                </wp:positionH>
+                <wp:positionV relativeFrom="paragraph">
+                  <wp:posOffset>632460</wp:posOffset>
+                </wp:positionV>
+                <wp:extent cx="6714490" cy="2486025"/>
+                <wp:effectExtent l="0" t="0" r="0" b="9525"/>
+                <wp:wrapSquare wrapText="bothSides"/>
+                <wp:docPr id="7" name="Group 7"/>
+                <wp:cNvGraphicFramePr/>
+                <a:graphic xmlns:a="http://schemas.openxmlformats.org/drawingml/2006/main">
+                  <a:graphicData uri="http://schemas.microsoft.com/office/word/2010/wordprocessingGroup">
+                    <wpg:wgp>
+                      <wpg:cNvGrpSpPr/>
+                      <wpg:grpSpPr>
+                        <a:xfrm>
+                          <a:off x="0" y="0"/>
+                          <a:ext cx="6714490" cy="2486025"/>
+                          <a:chOff x="0" y="0"/>
+                          <a:chExt cx="6714490" cy="2486025"/>
+                        </a:xfrm>
+                      </wpg:grpSpPr>
+                      <pic:pic xmlns:pic="http://schemas.openxmlformats.org/drawingml/2006/picture">
+                        <pic:nvPicPr>
+                          <pic:cNvPr id="6" name="Picture 6" descr="A close up of a logo&#10;&#10;Description automatically generated"/>
+                          <pic:cNvPicPr>
+                            <a:picLocks noChangeAspect="1"/>
+                          </pic:cNvPicPr>
+                        </pic:nvPicPr>
+                        <pic:blipFill>
+                          <a:blip r:embed="rId8">
+                            <a:extLst>
+                              <a:ext uri="{28A0092B-C50C-407E-A947-70E740481C1C}">
+                                <a14:useLocalDpi xmlns:a14="http://schemas.microsoft.com/office/drawing/2010/main" val="0"/>
+                              </a:ext>
+                            </a:extLst>
+                          </a:blip>
+                          <a:stretch>
+                            <a:fillRect/>
+                          </a:stretch>
+                        </pic:blipFill>
+                        <pic:spPr>
+                          <a:xfrm>
+                            <a:off x="3400425" y="0"/>
+                            <a:ext cx="3314065" cy="2486025"/>
+                          </a:xfrm>
+                          <a:prstGeom prst="rect">
+                            <a:avLst/>
+                          </a:prstGeom>
+                        </pic:spPr>
+                      </pic:pic>
+                      <pic:pic xmlns:pic="http://schemas.openxmlformats.org/drawingml/2006/picture">
+                        <pic:nvPicPr>
+                          <pic:cNvPr id="5" name="Picture 5" descr="A screenshot of a cell phone&#10;&#10;Description automatically generated"/>
+                          <pic:cNvPicPr>
+                            <a:picLocks noChangeAspect="1"/>
+                          </pic:cNvPicPr>
+                        </pic:nvPicPr>
+                        <pic:blipFill>
+                          <a:blip r:embed="rId9">
+                            <a:extLst>
+                              <a:ext uri="{28A0092B-C50C-407E-A947-70E740481C1C}">
+                                <a14:useLocalDpi xmlns:a14="http://schemas.microsoft.com/office/drawing/2010/main" val="0"/>
+                              </a:ext>
+                            </a:extLst>
+                          </a:blip>
+                          <a:stretch>
+                            <a:fillRect/>
+                          </a:stretch>
+                        </pic:blipFill>
+                        <pic:spPr>
+                          <a:xfrm>
+                            <a:off x="0" y="9525"/>
+                            <a:ext cx="3301365" cy="2476500"/>
+                          </a:xfrm>
+                          <a:prstGeom prst="rect">
+                            <a:avLst/>
+                          </a:prstGeom>
+                        </pic:spPr>
+                      </pic:pic>
+                    </wpg:wgp>
+                  </a:graphicData>
+                </a:graphic>
+              </wp:anchor>
+            </w:drawing>
+          </mc:Choice>
+          <mc:Fallback>
+            <w:pict>
+              <v:group w14:anchorId="1D3C0C65" id="Group 7" o:spid="_x0000_s1026" style="position:absolute;margin-left:-33pt;margin-top:49.8pt;width:528.7pt;height:195.75pt;z-index:251663360" coordsize="67144,24860" o:gfxdata="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">
+                <v:shapetype id="_x0000_t75" coordsize="21600,21600" o:spt="75" o:preferrelative="t" path="m@4@5l@4@11@9@11@9@5xe" filled="f" stroked="f">
+                  <v:stroke joinstyle="miter"/>
+                  <v:formulas>
+                    <v:f eqn="if lineDrawn pixelLineWidth 0"/>
+                    <v:f eqn="sum @0 1 0"/>
+                    <v:f eqn="sum 0 0 @1"/>
+                    <v:f eqn="prod @2 1 2"/>
+                    <v:f eqn="prod @3 21600 pixelWidth"/>
+                    <v:f eqn="prod @3 21600 pixelHeight"/>
+                    <v:f eqn="sum @0 0 1"/>
+                    <v:f eqn="prod @6 1 2"/>
+                    <v:f eqn="prod @7 21600 pixelWidth"/>
+                    <v:f eqn="sum @8 21600 0"/>
+                    <v:f eqn="prod @7 21600 pixelHeight"/>
+                    <v:f eqn="sum @10 21600 0"/>
+                  </v:formulas>
+                  <v:path o:extrusionok="f" gradientshapeok="t" o:connecttype="rect"/>
+                  <o:lock v:ext="edit" aspectratio="t"/>
+                </v:shapetype>
+                <v:shape id="Picture 6" o:spid="_x0000_s1027" type="#_x0000_t75" alt="A close up of a logo&#10;&#10;Description automatically generated" style="position:absolute;left:34004;width:33140;height:24860;visibility:visible;mso-wrap-style:square" o:gfxdata="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">
+                  <v:imagedata r:id="rId10" o:title="A close up of a logo&#10;&#10;Description automatically generated"/>
+                </v:shape>
+                <v:shape id="Picture 5" o:spid="_x0000_s1028" type="#_x0000_t75" alt="A screenshot of a cell phone&#10;&#10;Description automatically generated" style="position:absolute;top:95;width:33013;height:24765;visibility:visible;mso-wrap-style:square" o:gfxdata="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">
+                  <v:imagedata r:id="rId11" o:title="A screenshot of a cell phone&#10;&#10;Description automatically generated"/>
+                </v:shape>
+                <w10:wrap type="square"/>
+              </v:group>
+            </w:pict>
+          </mc:Fallback>
+        </mc:AlternateContent>
+      </w:r>
+      <w:r>
+        <w:t xml:space="preserve">These mesh plots show the deviation of </w:t>
+      </w:r>
+      <w:r>
+        <w:t>w</w:t>
+      </w:r>
+      <w:r>
+        <w:t xml:space="preserve">ander in </w:t>
+      </w:r>
+      <w:r>
+        <w:t>p</w:t>
+      </w:r>
+      <w:r>
+        <w:t>osition</w:t>
+      </w:r>
+      <w:r>
+        <w:t xml:space="preserve"> and v</w:t>
+      </w:r>
+      <w:r>
+        <w:t xml:space="preserve">elocity </w:t>
+      </w:r>
+      <w:r>
+        <w:t>s</w:t>
+      </w:r>
+      <w:r>
+        <w:t>pace</w:t>
+      </w:r>
+      <w:r>
+        <w:t xml:space="preserve">. </w:t>
+      </w:r>
+      <w:r>
+        <w:t xml:space="preserve">They show that tangential position displacements and radial velocity perturbations give no wander </w:t>
+      </w:r>
+      <w:r>
+        <w:t>and it is only the components orthogonal to these that are significant.</w:t>
+      </w:r>
+    </w:p>
     <w:p/>
     <w:sectPr>
       <w:pgSz w:w="11906" w:h="16838"/>

</xml_diff>

<commit_message>
random circling in circle not rectangle radial and tangential plots working
</commit_message>
<xml_diff>
--- a/ResultsNotes.docx
+++ b/ResultsNotes.docx
@@ -16,7 +16,7 @@
           <w:noProof/>
         </w:rPr>
         <w:drawing>
-          <wp:anchor distT="0" distB="0" distL="114300" distR="114300" simplePos="0" relativeHeight="251658240" behindDoc="0" locked="0" layoutInCell="1" allowOverlap="1" wp14:anchorId="39821092" wp14:editId="38720A4F">
+          <wp:anchor distT="0" distB="0" distL="114300" distR="114300" simplePos="0" relativeHeight="251657216" behindDoc="0" locked="0" layoutInCell="1" allowOverlap="1" wp14:anchorId="39821092" wp14:editId="68E148E2">
             <wp:simplePos x="0" y="0"/>
             <wp:positionH relativeFrom="column">
               <wp:posOffset>3209925</wp:posOffset>
@@ -104,7 +104,7 @@
           <w:noProof/>
         </w:rPr>
         <w:drawing>
-          <wp:anchor distT="0" distB="0" distL="114300" distR="114300" simplePos="0" relativeHeight="251659264" behindDoc="0" locked="0" layoutInCell="1" allowOverlap="1" wp14:anchorId="08D9E0F2" wp14:editId="0A023C83">
+          <wp:anchor distT="0" distB="0" distL="114300" distR="114300" simplePos="0" relativeHeight="251658240" behindDoc="0" locked="0" layoutInCell="1" allowOverlap="1" wp14:anchorId="08D9E0F2" wp14:editId="25B5E88F">
             <wp:simplePos x="0" y="0"/>
             <wp:positionH relativeFrom="column">
               <wp:posOffset>3118485</wp:posOffset>
@@ -202,7 +202,7 @@
           <w:noProof/>
         </w:rPr>
         <w:drawing>
-          <wp:anchor distT="0" distB="0" distL="114300" distR="114300" simplePos="0" relativeHeight="251656192" behindDoc="0" locked="0" layoutInCell="1" allowOverlap="1" wp14:anchorId="70319CB3" wp14:editId="12D82FD4">
+          <wp:anchor distT="0" distB="0" distL="114300" distR="114300" simplePos="0" relativeHeight="251655168" behindDoc="0" locked="0" layoutInCell="1" allowOverlap="1" wp14:anchorId="70319CB3" wp14:editId="4EA78359">
             <wp:simplePos x="0" y="0"/>
             <wp:positionH relativeFrom="column">
               <wp:posOffset>3209925</wp:posOffset>
@@ -277,7 +277,7 @@
         </w:rPr>
         <w:lastRenderedPageBreak/>
         <w:drawing>
-          <wp:anchor distT="0" distB="0" distL="114300" distR="114300" simplePos="0" relativeHeight="251657216" behindDoc="0" locked="0" layoutInCell="1" allowOverlap="1" wp14:anchorId="6853A45F" wp14:editId="0AAFA160">
+          <wp:anchor distT="0" distB="0" distL="114300" distR="114300" simplePos="0" relativeHeight="251656192" behindDoc="0" locked="0" layoutInCell="1" allowOverlap="1" wp14:anchorId="6853A45F" wp14:editId="7102D3A8">
             <wp:simplePos x="0" y="0"/>
             <wp:positionH relativeFrom="column">
               <wp:posOffset>2981325</wp:posOffset>
@@ -342,12 +342,6 @@
     </w:p>
     <w:p/>
     <w:p/>
-    <w:p/>
-    <w:p>
-      <w:r>
-        <w:t>This can be clearly split into radial and tangential components as predicted:</w:t>
-      </w:r>
-    </w:p>
     <w:p>
       <w:r>
         <w:rPr>
@@ -356,13 +350,13 @@
         <mc:AlternateContent>
           <mc:Choice Requires="wpg">
             <w:drawing>
-              <wp:anchor distT="0" distB="0" distL="114300" distR="114300" simplePos="0" relativeHeight="251665408" behindDoc="0" locked="0" layoutInCell="1" allowOverlap="1" wp14:anchorId="0FC40771" wp14:editId="1C6F34A7">
+              <wp:anchor distT="0" distB="0" distL="114300" distR="114300" simplePos="0" relativeHeight="251664384" behindDoc="0" locked="0" layoutInCell="1" allowOverlap="1" wp14:anchorId="0FC40771" wp14:editId="1C8876C0">
                 <wp:simplePos x="0" y="0"/>
                 <wp:positionH relativeFrom="column">
-                  <wp:posOffset>0</wp:posOffset>
+                  <wp:posOffset>36195</wp:posOffset>
                 </wp:positionH>
                 <wp:positionV relativeFrom="paragraph">
-                  <wp:posOffset>284480</wp:posOffset>
+                  <wp:posOffset>394335</wp:posOffset>
                 </wp:positionV>
                 <wp:extent cx="5434965" cy="2028825"/>
                 <wp:effectExtent l="0" t="0" r="0" b="9525"/>
@@ -447,7 +441,7 @@
           </mc:Choice>
           <mc:Fallback>
             <w:pict>
-              <v:group w14:anchorId="0676083B" id="Group 10" o:spid="_x0000_s1026" style="position:absolute;margin-left:0;margin-top:22.4pt;width:427.95pt;height:159.75pt;z-index:251665408" coordsize="54349,20288" o:gfxdata="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">
+              <v:group w14:anchorId="7B75E379" id="Group 10" o:spid="_x0000_s1026" style="position:absolute;margin-left:2.85pt;margin-top:31.05pt;width:427.95pt;height:159.75pt;z-index:251664384" coordsize="54349,20288" o:gfxdata="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">
                 <v:shapetype id="_x0000_t75" coordsize="21600,21600" o:spt="75" o:preferrelative="t" path="m@4@5l@4@11@9@11@9@5xe" filled="f" stroked="f">
                   <v:stroke joinstyle="miter"/>
                   <v:formulas>
@@ -479,30 +473,12 @@
           </mc:Fallback>
         </mc:AlternateContent>
       </w:r>
+      <w:r>
+        <w:t>This can be clearly split into radial and tangential components as predicted:</w:t>
+      </w:r>
     </w:p>
     <w:p/>
-    <w:p>
-      <w:r>
-        <w:t xml:space="preserve">Note the uneven distribution of points is a result of random sampling within a square not a </w:t>
-      </w:r>
-      <w:r>
-        <w:t>circle, so higher radii are less likely as the correspond to the corners of the square.</w:t>
-      </w:r>
-      <w:r>
-        <w:t xml:space="preserve"> This might be corrected if these plots were to be included in the report</w:t>
-      </w:r>
-    </w:p>
-    <w:p/>
-    <w:p/>
-    <w:p>
-      <w:pPr>
-        <w:pStyle w:val="Heading1"/>
-      </w:pPr>
-      <w:r>
-        <w:lastRenderedPageBreak/>
-        <w:t>Wander in Position/Velocity Space</w:t>
-      </w:r>
-    </w:p>
+    <w:p/>
     <w:p>
       <w:r>
         <w:rPr>
@@ -511,7 +487,145 @@
         <mc:AlternateContent>
           <mc:Choice Requires="wpg">
             <w:drawing>
-              <wp:anchor distT="0" distB="0" distL="114300" distR="114300" simplePos="0" relativeHeight="251662336" behindDoc="0" locked="0" layoutInCell="1" allowOverlap="1" wp14:anchorId="24265056" wp14:editId="24F7E0E1">
+              <wp:anchor distT="0" distB="0" distL="114300" distR="114300" simplePos="0" relativeHeight="251667456" behindDoc="0" locked="0" layoutInCell="1" allowOverlap="1" wp14:anchorId="3D603198" wp14:editId="6AE6325F">
+                <wp:simplePos x="0" y="0"/>
+                <wp:positionH relativeFrom="column">
+                  <wp:posOffset>0</wp:posOffset>
+                </wp:positionH>
+                <wp:positionV relativeFrom="paragraph">
+                  <wp:posOffset>632460</wp:posOffset>
+                </wp:positionV>
+                <wp:extent cx="5471160" cy="2045970"/>
+                <wp:effectExtent l="0" t="0" r="0" b="0"/>
+                <wp:wrapSquare wrapText="bothSides"/>
+                <wp:docPr id="13" name="Group 13"/>
+                <wp:cNvGraphicFramePr/>
+                <a:graphic xmlns:a="http://schemas.openxmlformats.org/drawingml/2006/main">
+                  <a:graphicData uri="http://schemas.microsoft.com/office/word/2010/wordprocessingGroup">
+                    <wpg:wgp>
+                      <wpg:cNvGrpSpPr/>
+                      <wpg:grpSpPr>
+                        <a:xfrm>
+                          <a:off x="0" y="0"/>
+                          <a:ext cx="5471160" cy="2045970"/>
+                          <a:chOff x="0" y="0"/>
+                          <a:chExt cx="5471160" cy="2045970"/>
+                        </a:xfrm>
+                      </wpg:grpSpPr>
+                      <pic:pic xmlns:pic="http://schemas.openxmlformats.org/drawingml/2006/picture">
+                        <pic:nvPicPr>
+                          <pic:cNvPr id="12" name="Picture 12" descr="A screenshot of a cell phone&#10;&#10;Description automatically generated"/>
+                          <pic:cNvPicPr>
+                            <a:picLocks noChangeAspect="1"/>
+                          </pic:cNvPicPr>
+                        </pic:nvPicPr>
+                        <pic:blipFill>
+                          <a:blip r:embed="rId12">
+                            <a:extLst>
+                              <a:ext uri="{28A0092B-C50C-407E-A947-70E740481C1C}">
+                                <a14:useLocalDpi xmlns:a14="http://schemas.microsoft.com/office/drawing/2010/main" val="0"/>
+                              </a:ext>
+                            </a:extLst>
+                          </a:blip>
+                          <a:stretch>
+                            <a:fillRect/>
+                          </a:stretch>
+                        </pic:blipFill>
+                        <pic:spPr>
+                          <a:xfrm>
+                            <a:off x="2743200" y="0"/>
+                            <a:ext cx="2727960" cy="2045970"/>
+                          </a:xfrm>
+                          <a:prstGeom prst="rect">
+                            <a:avLst/>
+                          </a:prstGeom>
+                        </pic:spPr>
+                      </pic:pic>
+                      <pic:pic xmlns:pic="http://schemas.openxmlformats.org/drawingml/2006/picture">
+                        <pic:nvPicPr>
+                          <pic:cNvPr id="11" name="Picture 11" descr="A screenshot of a cell phone&#10;&#10;Description automatically generated"/>
+                          <pic:cNvPicPr>
+                            <a:picLocks noChangeAspect="1"/>
+                          </pic:cNvPicPr>
+                        </pic:nvPicPr>
+                        <pic:blipFill>
+                          <a:blip r:embed="rId13">
+                            <a:extLst>
+                              <a:ext uri="{28A0092B-C50C-407E-A947-70E740481C1C}">
+                                <a14:useLocalDpi xmlns:a14="http://schemas.microsoft.com/office/drawing/2010/main" val="0"/>
+                              </a:ext>
+                            </a:extLst>
+                          </a:blip>
+                          <a:stretch>
+                            <a:fillRect/>
+                          </a:stretch>
+                        </pic:blipFill>
+                        <pic:spPr>
+                          <a:xfrm>
+                            <a:off x="0" y="0"/>
+                            <a:ext cx="2705100" cy="2028825"/>
+                          </a:xfrm>
+                          <a:prstGeom prst="rect">
+                            <a:avLst/>
+                          </a:prstGeom>
+                        </pic:spPr>
+                      </pic:pic>
+                    </wpg:wgp>
+                  </a:graphicData>
+                </a:graphic>
+              </wp:anchor>
+            </w:drawing>
+          </mc:Choice>
+          <mc:Fallback>
+            <w:pict>
+              <v:group w14:anchorId="522BCAAA" id="Group 13" o:spid="_x0000_s1026" style="position:absolute;margin-left:0;margin-top:49.8pt;width:430.8pt;height:161.1pt;z-index:251667456" coordsize="54711,20459" o:gfxdata="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">
+                <v:shape id="Picture 12" o:spid="_x0000_s1027" type="#_x0000_t75" alt="A screenshot of a cell phone&#10;&#10;Description automatically generated" style="position:absolute;left:27432;width:27279;height:20459;visibility:visible;mso-wrap-style:square" o:gfxdata="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">
+                  <v:imagedata r:id="rId14" o:title="A screenshot of a cell phone&#10;&#10;Description automatically generated"/>
+                </v:shape>
+                <v:shape id="Picture 11" o:spid="_x0000_s1028" type="#_x0000_t75" alt="A screenshot of a cell phone&#10;&#10;Description automatically generated" style="position:absolute;width:27051;height:20288;visibility:visible;mso-wrap-style:square" o:gfxdata="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">
+                  <v:imagedata r:id="rId15" o:title="A screenshot of a cell phone&#10;&#10;Description automatically generated"/>
+                </v:shape>
+                <w10:wrap type="square"/>
+              </v:group>
+            </w:pict>
+          </mc:Fallback>
+        </mc:AlternateContent>
+      </w:r>
+      <w:r>
+        <w:t xml:space="preserve">Note the uneven distribution of points is a result of random sampling within a square not a </w:t>
+      </w:r>
+      <w:r>
+        <w:t>circle, so higher radii are less likely as the correspond to the corners of the square.</w:t>
+      </w:r>
+      <w:r>
+        <w:t xml:space="preserve"> This </w:t>
+      </w:r>
+      <w:r>
+        <w:t>is corrected below, with uniform sampling of points within a circle</w:t>
+      </w:r>
+      <w:r>
+        <w:t xml:space="preserve"> (rejecting points outside it in rectangle).</w:t>
+      </w:r>
+    </w:p>
+    <w:p/>
+    <w:p>
+      <w:pPr>
+        <w:pStyle w:val="Heading1"/>
+      </w:pPr>
+      <w:r>
+        <w:lastRenderedPageBreak/>
+        <w:t>Wander in Position/Velocity Space</w:t>
+      </w:r>
+    </w:p>
+    <w:p>
+      <w:r>
+        <w:rPr>
+          <w:noProof/>
+        </w:rPr>
+        <mc:AlternateContent>
+          <mc:Choice Requires="wpg">
+            <w:drawing>
+              <wp:anchor distT="0" distB="0" distL="114300" distR="114300" simplePos="0" relativeHeight="251661312" behindDoc="0" locked="0" layoutInCell="1" allowOverlap="1" wp14:anchorId="24265056" wp14:editId="43EF515C">
                 <wp:simplePos x="0" y="0"/>
                 <wp:positionH relativeFrom="column">
                   <wp:posOffset>-419100</wp:posOffset>
@@ -544,7 +658,7 @@
                           </pic:cNvPicPr>
                         </pic:nvPicPr>
                         <pic:blipFill>
-                          <a:blip r:embed="rId12">
+                          <a:blip r:embed="rId16">
                             <a:extLst>
                               <a:ext uri="{28A0092B-C50C-407E-A947-70E740481C1C}">
                                 <a14:useLocalDpi xmlns:a14="http://schemas.microsoft.com/office/drawing/2010/main" val="0"/>
@@ -573,7 +687,7 @@
                           </pic:cNvPicPr>
                         </pic:nvPicPr>
                         <pic:blipFill>
-                          <a:blip r:embed="rId13">
+                          <a:blip r:embed="rId17">
                             <a:extLst>
                               <a:ext uri="{28A0092B-C50C-407E-A947-70E740481C1C}">
                                 <a14:useLocalDpi xmlns:a14="http://schemas.microsoft.com/office/drawing/2010/main" val="0"/>
@@ -602,12 +716,12 @@
           </mc:Choice>
           <mc:Fallback>
             <w:pict>
-              <v:group w14:anchorId="639F232A" id="Group 7" o:spid="_x0000_s1026" style="position:absolute;margin-left:-33pt;margin-top:70.8pt;width:528.7pt;height:195.75pt;z-index:251662336" coordsize="67144,24860" o:gfxdata="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">
+              <v:group w14:anchorId="504B881F" id="Group 7" o:spid="_x0000_s1026" style="position:absolute;margin-left:-33pt;margin-top:70.8pt;width:528.7pt;height:195.75pt;z-index:251661312" coordsize="67144,24860" o:gfxdata="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">
                 <v:shape id="Picture 6" o:spid="_x0000_s1027" type="#_x0000_t75" alt="A close up of a logo&#10;&#10;Description automatically generated" style="position:absolute;left:34004;width:33140;height:24860;visibility:visible;mso-wrap-style:square" o:gfxdata="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">
-                  <v:imagedata r:id="rId14" o:title="A close up of a logo&#10;&#10;Description automatically generated"/>
+                  <v:imagedata r:id="rId18" o:title="A close up of a logo&#10;&#10;Description automatically generated"/>
                 </v:shape>
                 <v:shape id="Picture 5" o:spid="_x0000_s1028" type="#_x0000_t75" alt="A screenshot of a cell phone&#10;&#10;Description automatically generated" style="position:absolute;top:95;width:33013;height:24765;visibility:visible;mso-wrap-style:square" o:gfxdata="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">
-                  <v:imagedata r:id="rId15" o:title="A screenshot of a cell phone&#10;&#10;Description automatically generated"/>
+                  <v:imagedata r:id="rId19" o:title="A screenshot of a cell phone&#10;&#10;Description automatically generated"/>
                 </v:shape>
                 <w10:wrap type="square"/>
               </v:group>

</xml_diff>